<commit_message>
Commit for 02 week
Description and homework for 02 week
</commit_message>
<xml_diff>
--- a/01_Basic Programming Concepts/01_Description/01_Description of assignment requirements.docx
+++ b/01_Basic Programming Concepts/01_Description/01_Description of assignment requirements.docx
@@ -2,6 +2,35 @@
 <file path=word/document.xml><?xml version="1.0" encoding="utf-8"?>
 <w:document xmlns:wpc="http://schemas.microsoft.com/office/word/2010/wordprocessingCanvas" xmlns:cx="http://schemas.microsoft.com/office/drawing/2014/chartex" xmlns:cx1="http://schemas.microsoft.com/office/drawing/2015/9/8/chartex" xmlns:cx2="http://schemas.microsoft.com/office/drawing/2015/10/21/chartex" xmlns:cx3="http://schemas.microsoft.com/office/drawing/2016/5/9/chartex" xmlns:cx4="http://schemas.microsoft.com/office/drawing/2016/5/10/chartex" xmlns:cx5="http://schemas.microsoft.com/office/drawing/2016/5/11/chartex" xmlns:cx6="http://schemas.microsoft.com/office/drawing/2016/5/12/chartex" xmlns:cx7="http://schemas.microsoft.com/office/drawing/2016/5/13/chartex" xmlns:cx8="http://schemas.microsoft.com/office/drawing/2016/5/14/chartex" xmlns:mc="http://schemas.openxmlformats.org/markup-compatibility/2006" xmlns:aink="http://schemas.microsoft.com/office/drawing/2016/ink" xmlns:am3d="http://schemas.microsoft.com/office/drawing/2017/model3d" xmlns:o="urn:schemas-microsoft-com:office:office" xmlns:r="http://schemas.openxmlformats.org/officeDocument/2006/relationships" xmlns:m="http://schemas.openxmlformats.org/officeDocument/2006/math" xmlns:v="urn:schemas-microsoft-com:vml" xmlns:wp14="http://schemas.microsoft.com/office/word/2010/wordprocessingDrawing" xmlns:wp="http://schemas.openxmlformats.org/drawingml/2006/wordprocessingDrawing" xmlns:w10="urn:schemas-microsoft-com:office:word" xmlns:w="http://schemas.openxmlformats.org/wordprocessingml/2006/main" xmlns:w14="http://schemas.microsoft.com/office/word/2010/wordml" xmlns:w15="http://schemas.microsoft.com/office/word/2012/wordml" xmlns:w16cex="http://schemas.microsoft.com/office/word/2018/wordml/cex" xmlns:w16cid="http://schemas.microsoft.com/office/word/2016/wordml/cid" xmlns:w16="http://schemas.microsoft.com/office/word/2018/wordml" xmlns:w16sdtdh="http://schemas.microsoft.com/office/word/2020/wordml/sdtdatahash" xmlns:w16se="http://schemas.microsoft.com/office/word/2015/wordml/symex" xmlns:wpg="http://schemas.microsoft.com/office/word/2010/wordprocessingGroup" xmlns:wpi="http://schemas.microsoft.com/office/word/2010/wordprocessingInk" xmlns:wne="http://schemas.microsoft.com/office/word/2006/wordml" xmlns:wps="http://schemas.microsoft.com/office/word/2010/wordprocessingShape" mc:Ignorable="w14 w15 w16se w16cid w16 w16cex w16sdtdh wp14">
   <w:body>
+    <w:p>
+      <w:pPr>
+        <w:spacing w:before="100" w:beforeAutospacing="1" w:after="100" w:afterAutospacing="1" w:line="240" w:lineRule="auto"/>
+        <w:jc w:val="center"/>
+        <w:rPr>
+          <w:rFonts w:ascii="Times New Roman" w:eastAsia="Times New Roman" w:hAnsi="Times New Roman" w:cs="Times New Roman"/>
+          <w:b/>
+          <w:bCs/>
+          <w:i/>
+          <w:iCs/>
+          <w:color w:val="000000"/>
+          <w:sz w:val="40"/>
+          <w:szCs w:val="40"/>
+        </w:rPr>
+      </w:pPr>
+      <w:r>
+        <w:rPr>
+          <w:rFonts w:ascii="Times New Roman" w:eastAsia="Times New Roman" w:hAnsi="Times New Roman" w:cs="Times New Roman"/>
+          <w:b/>
+          <w:bCs/>
+          <w:i/>
+          <w:iCs/>
+          <w:color w:val="000000"/>
+          <w:sz w:val="40"/>
+          <w:szCs w:val="40"/>
+        </w:rPr>
+        <w:t>Basic programming concepts</w:t>
+      </w:r>
+    </w:p>
     <w:p>
       <w:pPr>
         <w:spacing w:before="100" w:beforeAutospacing="1" w:after="100" w:afterAutospacing="1" w:line="240" w:lineRule="auto"/>
@@ -898,7 +927,6 @@
           <w:sz w:val="16"/>
           <w:szCs w:val="16"/>
         </w:rPr>
-        <w:lastRenderedPageBreak/>
         <w:t>~/Desktop/hello&gt;</w:t>
       </w:r>
       <w:r>
@@ -2471,6 +2499,7 @@
           <w:sz w:val="27"/>
           <w:szCs w:val="27"/>
         </w:rPr>
+        <w:lastRenderedPageBreak/>
         <w:t>Hint:</w:t>
       </w:r>
       <w:r>
@@ -2521,7 +2550,6 @@
           <w:sz w:val="27"/>
           <w:szCs w:val="27"/>
         </w:rPr>
-        <w:lastRenderedPageBreak/>
         <w:t>Although the Earth is not a perfect sphere, this formula is a good approximation to the true distance.</w:t>
       </w:r>
     </w:p>
@@ -3652,7 +3680,17 @@
           <w:sz w:val="27"/>
           <w:szCs w:val="27"/>
         </w:rPr>
-        <w:t>. You may not call library functions except those in the </w:t>
+        <w:t xml:space="preserve">. You may not call library functions except those </w:t>
+      </w:r>
+      <w:r>
+        <w:rPr>
+          <w:rFonts w:ascii="Times New Roman" w:eastAsia="Times New Roman" w:hAnsi="Times New Roman" w:cs="Times New Roman"/>
+          <w:color w:val="000000"/>
+          <w:sz w:val="27"/>
+          <w:szCs w:val="27"/>
+        </w:rPr>
+        <w:lastRenderedPageBreak/>
+        <w:t>in the </w:t>
       </w:r>
       <w:proofErr w:type="gramStart"/>
       <w:r>

</xml_diff>

<commit_message>
Commit for 01 week
Description and homework for 01 week
</commit_message>
<xml_diff>
--- a/01_Basic Programming Concepts/01_Description/01_Description of assignment requirements.docx
+++ b/01_Basic Programming Concepts/01_Description/01_Description of assignment requirements.docx
@@ -1639,7 +1639,6 @@
         </w:rPr>
         <w:t>x</w:t>
       </w:r>
-      <w:proofErr w:type="gramStart"/>
       <w:r>
         <w:rPr>
           <w:rFonts w:ascii="MathJax_Main" w:eastAsia="Times New Roman" w:hAnsi="MathJax_Main" w:cs="Times New Roman"/>
@@ -1670,7 +1669,6 @@
         </w:rPr>
         <w:t>y</w:t>
       </w:r>
-      <w:proofErr w:type="gramEnd"/>
       <w:r>
         <w:rPr>
           <w:rFonts w:ascii="MathJax_Main" w:eastAsia="Times New Roman" w:hAnsi="MathJax_Main" w:cs="Times New Roman"/>
@@ -2556,18 +2554,6 @@
     <w:p>
       <w:pPr>
         <w:spacing w:before="100" w:beforeAutospacing="1" w:after="100" w:afterAutospacing="1" w:line="240" w:lineRule="auto"/>
-        <w:ind w:left="720"/>
-        <w:rPr>
-          <w:rFonts w:ascii="Times New Roman" w:eastAsia="Times New Roman" w:hAnsi="Times New Roman" w:cs="Times New Roman"/>
-          <w:color w:val="000000"/>
-          <w:sz w:val="27"/>
-          <w:szCs w:val="27"/>
-        </w:rPr>
-      </w:pPr>
-    </w:p>
-    <w:p>
-      <w:pPr>
-        <w:spacing w:before="100" w:beforeAutospacing="1" w:after="100" w:afterAutospacing="1" w:line="240" w:lineRule="auto"/>
         <w:ind w:left="360"/>
         <w:rPr>
           <w:rFonts w:ascii="Times New Roman" w:eastAsia="Times New Roman" w:hAnsi="Times New Roman" w:cs="Times New Roman"/>
@@ -2784,7 +2770,6 @@
           <w:szCs w:val="24"/>
         </w:rPr>
       </w:pPr>
-      <w:proofErr w:type="gramStart"/>
       <w:r>
         <w:rPr>
           <w:rFonts w:ascii="Calibri Light" w:eastAsia="Times New Roman" w:hAnsi="Calibri Light" w:cs="Times New Roman"/>
@@ -2794,34 +2779,8 @@
           <w:sz w:val="24"/>
           <w:szCs w:val="24"/>
         </w:rPr>
-        <w:t>blue  =</w:t>
-      </w:r>
-      <w:proofErr w:type="gramEnd"/>
-      <w:r>
-        <w:rPr>
-          <w:rFonts w:ascii="Calibri Light" w:eastAsia="Times New Roman" w:hAnsi="Calibri Light" w:cs="Times New Roman"/>
-          <w:b/>
-          <w:bCs/>
-          <w:color w:val="000000"/>
-          <w:sz w:val="24"/>
-          <w:szCs w:val="24"/>
-        </w:rPr>
-        <w:t xml:space="preserve"> 255 * white * (1 -yellow)</w:t>
-      </w:r>
-    </w:p>
-    <w:p>
-      <w:pPr>
-        <w:spacing w:after="0" w:line="80" w:lineRule="atLeast"/>
-        <w:ind w:left="720"/>
-        <w:rPr>
-          <w:rFonts w:ascii="Times New Roman" w:eastAsia="Times New Roman" w:hAnsi="Times New Roman" w:cs="Times New Roman"/>
-          <w:b/>
-          <w:bCs/>
-          <w:color w:val="000000"/>
-          <w:sz w:val="24"/>
-          <w:szCs w:val="24"/>
-        </w:rPr>
-      </w:pPr>
+        <w:t>blue  = 255 * white * (1 -yellow)</w:t>
+      </w:r>
     </w:p>
     <w:p>
       <w:pPr>
@@ -3245,25 +3204,14 @@
           <w:szCs w:val="16"/>
         </w:rPr>
       </w:pPr>
-      <w:proofErr w:type="gramStart"/>
-      <w:r>
-        <w:rPr>
-          <w:rFonts w:ascii="Inconsolata" w:eastAsia="Times New Roman" w:hAnsi="Inconsolata" w:cs="Courier New"/>
-          <w:color w:val="EEEEEE"/>
-          <w:sz w:val="16"/>
-          <w:szCs w:val="16"/>
-        </w:rPr>
-        <w:t>blue  =</w:t>
-      </w:r>
-      <w:proofErr w:type="gramEnd"/>
-      <w:r>
-        <w:rPr>
-          <w:rFonts w:ascii="Inconsolata" w:eastAsia="Times New Roman" w:hAnsi="Inconsolata" w:cs="Courier New"/>
-          <w:color w:val="EEEEEE"/>
-          <w:sz w:val="16"/>
-          <w:szCs w:val="16"/>
-        </w:rPr>
-        <w:t xml:space="preserve"> 255</w:t>
+      <w:r>
+        <w:rPr>
+          <w:rFonts w:ascii="Inconsolata" w:eastAsia="Times New Roman" w:hAnsi="Inconsolata" w:cs="Courier New"/>
+          <w:color w:val="EEEEEE"/>
+          <w:sz w:val="16"/>
+          <w:szCs w:val="16"/>
+        </w:rPr>
+        <w:t>blue  = 255</w:t>
       </w:r>
     </w:p>
     <w:p>
@@ -3513,25 +3461,14 @@
           <w:szCs w:val="16"/>
         </w:rPr>
       </w:pPr>
-      <w:proofErr w:type="gramStart"/>
-      <w:r>
-        <w:rPr>
-          <w:rFonts w:ascii="Inconsolata" w:eastAsia="Times New Roman" w:hAnsi="Inconsolata" w:cs="Courier New"/>
-          <w:color w:val="EEEEEE"/>
-          <w:sz w:val="16"/>
-          <w:szCs w:val="16"/>
-        </w:rPr>
-        <w:t>blue  =</w:t>
-      </w:r>
-      <w:proofErr w:type="gramEnd"/>
-      <w:r>
-        <w:rPr>
-          <w:rFonts w:ascii="Inconsolata" w:eastAsia="Times New Roman" w:hAnsi="Inconsolata" w:cs="Courier New"/>
-          <w:color w:val="EEEEEE"/>
-          <w:sz w:val="16"/>
-          <w:szCs w:val="16"/>
-        </w:rPr>
-        <w:t xml:space="preserve"> 0</w:t>
+      <w:r>
+        <w:rPr>
+          <w:rFonts w:ascii="Inconsolata" w:eastAsia="Times New Roman" w:hAnsi="Inconsolata" w:cs="Courier New"/>
+          <w:color w:val="EEEEEE"/>
+          <w:sz w:val="16"/>
+          <w:szCs w:val="16"/>
+        </w:rPr>
+        <w:t>blue  = 0</w:t>
       </w:r>
     </w:p>
     <w:p>
@@ -3680,19 +3617,8 @@
           <w:sz w:val="27"/>
           <w:szCs w:val="27"/>
         </w:rPr>
-        <w:t xml:space="preserve">. You may not call library functions except those </w:t>
-      </w:r>
-      <w:r>
-        <w:rPr>
-          <w:rFonts w:ascii="Times New Roman" w:eastAsia="Times New Roman" w:hAnsi="Times New Roman" w:cs="Times New Roman"/>
-          <w:color w:val="000000"/>
-          <w:sz w:val="27"/>
-          <w:szCs w:val="27"/>
-        </w:rPr>
-        <w:lastRenderedPageBreak/>
-        <w:t>in the </w:t>
-      </w:r>
-      <w:proofErr w:type="gramStart"/>
+        <w:t>. You may not call library functions except those in the </w:t>
+      </w:r>
       <w:r>
         <w:rPr>
           <w:rFonts w:ascii="Courier New" w:eastAsia="Times New Roman" w:hAnsi="Courier New" w:cs="Courier New"/>
@@ -3702,7 +3628,6 @@
         </w:rPr>
         <w:t>java.lang</w:t>
       </w:r>
-      <w:proofErr w:type="gramEnd"/>
       <w:r>
         <w:rPr>
           <w:rFonts w:ascii="Times New Roman" w:eastAsia="Times New Roman" w:hAnsi="Times New Roman" w:cs="Times New Roman"/>

</xml_diff>